<commit_message>
Updated Report_CA2.docx with new edits
</commit_message>
<xml_diff>
--- a/Report_CA2.docx
+++ b/Report_CA2.docx
@@ -701,31 +701,7 @@
             <w:lang w:val="en-IN"/>
             <w14:ligatures w14:val="standardContextual"/>
           </w:rPr>
-          <w:t>5.Statistical Te</w:t>
-        </w:r>
-        <w:r>
-          <w:rPr>
-            <w:rStyle w:val="Hyperlink"/>
-            <w:rFonts w:ascii="Calibri" w:eastAsia="Calibri" w:hAnsi="Calibri" w:cstheme="minorBidi"/>
-            <w:kern w:val="2"/>
-            <w:sz w:val="26"/>
-            <w:szCs w:val="26"/>
-            <w:lang w:val="en-IN"/>
-            <w14:ligatures w14:val="standardContextual"/>
-          </w:rPr>
-          <w:t>s</w:t>
-        </w:r>
-        <w:r>
-          <w:rPr>
-            <w:rStyle w:val="Hyperlink"/>
-            <w:rFonts w:ascii="Calibri" w:eastAsia="Calibri" w:hAnsi="Calibri" w:cstheme="minorBidi"/>
-            <w:kern w:val="2"/>
-            <w:sz w:val="26"/>
-            <w:szCs w:val="26"/>
-            <w:lang w:val="en-IN"/>
-            <w14:ligatures w14:val="standardContextual"/>
-          </w:rPr>
-          <w:t>ting ………………………………………..17</w:t>
+          <w:t>5.Statistical Testing ………………………………………..17</w:t>
         </w:r>
       </w:hyperlink>
     </w:p>
@@ -764,31 +740,7 @@
             <w:lang w:val="en-IN"/>
             <w14:ligatures w14:val="standardContextual"/>
           </w:rPr>
-          <w:t>. Concl</w:t>
-        </w:r>
-        <w:r>
-          <w:rPr>
-            <w:rStyle w:val="Hyperlink"/>
-            <w:rFonts w:ascii="Calibri" w:eastAsia="Calibri" w:hAnsi="Calibri" w:cstheme="minorBidi"/>
-            <w:kern w:val="2"/>
-            <w:sz w:val="26"/>
-            <w:szCs w:val="26"/>
-            <w:lang w:val="en-IN"/>
-            <w14:ligatures w14:val="standardContextual"/>
-          </w:rPr>
-          <w:t>u</w:t>
-        </w:r>
-        <w:r>
-          <w:rPr>
-            <w:rStyle w:val="Hyperlink"/>
-            <w:rFonts w:ascii="Calibri" w:eastAsia="Calibri" w:hAnsi="Calibri" w:cstheme="minorBidi"/>
-            <w:kern w:val="2"/>
-            <w:sz w:val="26"/>
-            <w:szCs w:val="26"/>
-            <w:lang w:val="en-IN"/>
-            <w14:ligatures w14:val="standardContextual"/>
-          </w:rPr>
-          <w:t>sion .................................................. 18</w:t>
+          <w:t>. Conclusion .................................................. 18</w:t>
         </w:r>
       </w:hyperlink>
     </w:p>
@@ -827,31 +779,7 @@
             <w:lang w:val="en-IN"/>
             <w14:ligatures w14:val="standardContextual"/>
           </w:rPr>
-          <w:t>. F</w:t>
-        </w:r>
-        <w:r>
-          <w:rPr>
-            <w:rStyle w:val="Hyperlink"/>
-            <w:rFonts w:ascii="Calibri" w:eastAsia="Calibri" w:hAnsi="Calibri" w:cstheme="minorBidi"/>
-            <w:kern w:val="2"/>
-            <w:sz w:val="26"/>
-            <w:szCs w:val="26"/>
-            <w:lang w:val="en-IN"/>
-            <w14:ligatures w14:val="standardContextual"/>
-          </w:rPr>
-          <w:t>u</w:t>
-        </w:r>
-        <w:r>
-          <w:rPr>
-            <w:rStyle w:val="Hyperlink"/>
-            <w:rFonts w:ascii="Calibri" w:eastAsia="Calibri" w:hAnsi="Calibri" w:cstheme="minorBidi"/>
-            <w:kern w:val="2"/>
-            <w:sz w:val="26"/>
-            <w:szCs w:val="26"/>
-            <w:lang w:val="en-IN"/>
-            <w14:ligatures w14:val="standardContextual"/>
-          </w:rPr>
-          <w:t>ture Scope ................................................ 19</w:t>
+          <w:t>. Future Scope ................................................ 19</w:t>
         </w:r>
       </w:hyperlink>
     </w:p>
@@ -890,31 +818,7 @@
             <w:lang w:val="en-IN"/>
             <w14:ligatures w14:val="standardContextual"/>
           </w:rPr>
-          <w:t>. Refer</w:t>
-        </w:r>
-        <w:r>
-          <w:rPr>
-            <w:rStyle w:val="Hyperlink"/>
-            <w:rFonts w:ascii="Calibri" w:eastAsia="Calibri" w:hAnsi="Calibri" w:cstheme="minorBidi"/>
-            <w:kern w:val="2"/>
-            <w:sz w:val="26"/>
-            <w:szCs w:val="26"/>
-            <w:lang w:val="en-IN"/>
-            <w14:ligatures w14:val="standardContextual"/>
-          </w:rPr>
-          <w:t>e</w:t>
-        </w:r>
-        <w:r>
-          <w:rPr>
-            <w:rStyle w:val="Hyperlink"/>
-            <w:rFonts w:ascii="Calibri" w:eastAsia="Calibri" w:hAnsi="Calibri" w:cstheme="minorBidi"/>
-            <w:kern w:val="2"/>
-            <w:sz w:val="26"/>
-            <w:szCs w:val="26"/>
-            <w:lang w:val="en-IN"/>
-            <w14:ligatures w14:val="standardContextual"/>
-          </w:rPr>
-          <w:t>nces .................................................. 20</w:t>
+          <w:t>. References .................................................. 20</w:t>
         </w:r>
       </w:hyperlink>
     </w:p>
@@ -5972,6 +5876,120 @@
     </w:p>
     <w:p>
       <w:pPr>
+        <w:ind w:left="360"/>
+        <w:rPr>
+          <w:rFonts w:ascii="Calibri" w:eastAsia="Calibri" w:hAnsi="Calibri"/>
+          <w:color w:val="000000" w:themeColor="text1"/>
+          <w:kern w:val="2"/>
+          <w:sz w:val="26"/>
+          <w:szCs w:val="26"/>
+          <w:lang w:val="en-IN"/>
+          <w14:ligatures w14:val="standardContextual"/>
+        </w:rPr>
+      </w:pPr>
+    </w:p>
+    <w:p>
+      <w:pPr>
+        <w:rPr>
+          <w:rFonts w:ascii="Calibri" w:eastAsia="Calibri" w:hAnsi="Calibri"/>
+          <w:color w:val="000000" w:themeColor="text1"/>
+          <w:kern w:val="2"/>
+          <w:sz w:val="26"/>
+          <w:szCs w:val="26"/>
+          <w:lang w:val="en-IN"/>
+          <w14:ligatures w14:val="standardContextual"/>
+        </w:rPr>
+      </w:pPr>
+    </w:p>
+    <w:p>
+      <w:pPr>
+        <w:rPr>
+          <w:lang w:val="en-IN"/>
+        </w:rPr>
+      </w:pPr>
+      <w:r>
+        <w:rPr>
+          <w:rFonts w:ascii="Calibri" w:eastAsia="Calibri" w:hAnsi="Calibri"/>
+          <w:b/>
+          <w:bCs/>
+          <w:color w:val="2F5496" w:themeColor="accent1" w:themeShade="BF"/>
+          <w:kern w:val="2"/>
+          <w:sz w:val="40"/>
+          <w:szCs w:val="40"/>
+          <w:lang w:val="en-IN"/>
+        </w:rPr>
+        <w:t>R</w:t>
+      </w:r>
+      <w:r>
+        <w:rPr>
+          <w:rFonts w:ascii="Calibri" w:eastAsia="Calibri" w:hAnsi="Calibri"/>
+          <w:b/>
+          <w:bCs/>
+          <w:color w:val="2F5496" w:themeColor="accent1" w:themeShade="BF"/>
+          <w:kern w:val="2"/>
+          <w:sz w:val="40"/>
+          <w:szCs w:val="40"/>
+          <w:lang w:val="en-IN"/>
+        </w:rPr>
+        <w:t>epository link</w:t>
+      </w:r>
+      <w:r>
+        <w:rPr>
+          <w:rFonts w:ascii="Calibri" w:eastAsia="Calibri" w:hAnsi="Calibri"/>
+          <w:b/>
+          <w:bCs/>
+          <w:color w:val="2F5496" w:themeColor="accent1" w:themeShade="BF"/>
+          <w:kern w:val="2"/>
+          <w:sz w:val="40"/>
+          <w:szCs w:val="40"/>
+          <w:lang w:val="en-IN"/>
+        </w:rPr>
+        <w:t xml:space="preserve"> :</w:t>
+      </w:r>
+      <w:r>
+        <w:t xml:space="preserve"> </w:t>
+      </w:r>
+      <w:hyperlink r:id="rId7" w:history="1">
+        <w:r>
+          <w:rPr>
+            <w:rStyle w:val="Hyperlink"/>
+            <w:lang w:val="en-IN"/>
+          </w:rPr>
+          <w:t>https://github.</w:t>
+        </w:r>
+        <w:r>
+          <w:rPr>
+            <w:rStyle w:val="Hyperlink"/>
+            <w:lang w:val="en-IN"/>
+          </w:rPr>
+          <w:t>c</w:t>
+        </w:r>
+        <w:r>
+          <w:rPr>
+            <w:rStyle w:val="Hyperlink"/>
+            <w:lang w:val="en-IN"/>
+          </w:rPr>
+          <w:t>om/Bhanu-danda/GLobal_water_consumption-Visualization</w:t>
+        </w:r>
+      </w:hyperlink>
+    </w:p>
+    <w:p>
+      <w:pPr>
+        <w:rPr>
+          <w:rFonts w:ascii="Calibri" w:eastAsia="Calibri" w:hAnsi="Calibri"/>
+          <w:b/>
+          <w:bCs/>
+          <w:color w:val="2F5496" w:themeColor="accent1" w:themeShade="BF"/>
+          <w:kern w:val="2"/>
+          <w:sz w:val="40"/>
+          <w:szCs w:val="40"/>
+          <w:lang w:val="en-IN"/>
+          <w14:ligatures w14:val="standardContextual"/>
+        </w:rPr>
+      </w:pPr>
+    </w:p>
+    <w:p>
+      <w:pPr>
         <w:rPr>
           <w:rFonts w:ascii="Calibri" w:eastAsia="Calibri" w:hAnsi="Calibri"/>
           <w:color w:val="000000" w:themeColor="text1"/>
@@ -6244,6 +6262,7 @@
           <w:sz w:val="26"/>
           <w:szCs w:val="26"/>
         </w:rPr>
+        <w:lastRenderedPageBreak/>
         <w:t>Machine Learning Models</w:t>
       </w:r>
       <w:r>
@@ -6328,7 +6347,6 @@
           <w:sz w:val="26"/>
           <w:szCs w:val="26"/>
         </w:rPr>
-        <w:lastRenderedPageBreak/>
         <w:t>Public Awareness Dashboard</w:t>
       </w:r>
       <w:r>
@@ -6463,7 +6481,7 @@
         </w:rPr>
         <w:t xml:space="preserve"> </w:t>
       </w:r>
-      <w:hyperlink r:id="rId7" w:history="1">
+      <w:hyperlink r:id="rId8" w:history="1">
         <w:r>
           <w:rPr>
             <w:rFonts w:ascii="Calibri" w:eastAsia="Calibri" w:hAnsi="Calibri" w:cstheme="minorBidi"/>
@@ -6551,7 +6569,7 @@
         </w:rPr>
         <w:t xml:space="preserve">- Pandas Documentation: </w:t>
       </w:r>
-      <w:hyperlink r:id="rId8" w:history="1">
+      <w:hyperlink r:id="rId9" w:history="1">
         <w:r>
           <w:rPr>
             <w:rFonts w:ascii="Calibri" w:eastAsia="Calibri" w:hAnsi="Calibri" w:cstheme="minorBidi"/>
@@ -6597,7 +6615,7 @@
         </w:rPr>
         <w:t xml:space="preserve">- Seaborn Documentation: </w:t>
       </w:r>
-      <w:hyperlink r:id="rId9" w:history="1">
+      <w:hyperlink r:id="rId10" w:history="1">
         <w:r>
           <w:rPr>
             <w:rFonts w:ascii="Calibri" w:eastAsia="Calibri" w:hAnsi="Calibri" w:cstheme="minorBidi"/>
@@ -6641,7 +6659,7 @@
         </w:rPr>
         <w:t xml:space="preserve">- Matplotlib Documentation: </w:t>
       </w:r>
-      <w:hyperlink r:id="rId10" w:history="1">
+      <w:hyperlink r:id="rId11" w:history="1">
         <w:r>
           <w:rPr>
             <w:rFonts w:ascii="Calibri" w:eastAsia="Calibri" w:hAnsi="Calibri" w:cstheme="minorBidi"/>

</xml_diff>